<commit_message>
Added a main program
</commit_message>
<xml_diff>
--- a/relatorio.docx
+++ b/relatorio.docx
@@ -382,7 +382,7 @@
             <w:rPr>
               <w:noProof/>
             </w:rPr>
-            <w:instrText xml:space="preserve"> PAGEREF _Toc232232284 \h </w:instrText>
+            <w:instrText xml:space="preserve"> PAGEREF _Toc232235400 \h </w:instrText>
           </w:r>
           <w:r>
             <w:rPr>
@@ -442,7 +442,7 @@
             <w:rPr>
               <w:noProof/>
             </w:rPr>
-            <w:instrText xml:space="preserve"> PAGEREF _Toc232232285 \h </w:instrText>
+            <w:instrText xml:space="preserve"> PAGEREF _Toc232235401 \h </w:instrText>
           </w:r>
           <w:r>
             <w:rPr>
@@ -502,7 +502,7 @@
             <w:rPr>
               <w:noProof/>
             </w:rPr>
-            <w:instrText xml:space="preserve"> PAGEREF _Toc232232286 \h </w:instrText>
+            <w:instrText xml:space="preserve"> PAGEREF _Toc232235402 \h </w:instrText>
           </w:r>
           <w:r>
             <w:rPr>
@@ -564,7 +564,7 @@
             <w:rPr>
               <w:noProof/>
             </w:rPr>
-            <w:instrText xml:space="preserve"> PAGEREF _Toc232232287 \h </w:instrText>
+            <w:instrText xml:space="preserve"> PAGEREF _Toc232235403 \h </w:instrText>
           </w:r>
           <w:r>
             <w:rPr>
@@ -626,7 +626,7 @@
             <w:rPr>
               <w:noProof/>
             </w:rPr>
-            <w:instrText xml:space="preserve"> PAGEREF _Toc232232288 \h </w:instrText>
+            <w:instrText xml:space="preserve"> PAGEREF _Toc232235404 \h </w:instrText>
           </w:r>
           <w:r>
             <w:rPr>
@@ -687,7 +687,7 @@
             <w:rPr>
               <w:noProof/>
             </w:rPr>
-            <w:instrText xml:space="preserve"> PAGEREF _Toc232232289 \h </w:instrText>
+            <w:instrText xml:space="preserve"> PAGEREF _Toc232235405 \h </w:instrText>
           </w:r>
           <w:r>
             <w:rPr>
@@ -748,7 +748,7 @@
             <w:rPr>
               <w:noProof/>
             </w:rPr>
-            <w:instrText xml:space="preserve"> PAGEREF _Toc232232290 \h </w:instrText>
+            <w:instrText xml:space="preserve"> PAGEREF _Toc232235406 \h </w:instrText>
           </w:r>
           <w:r>
             <w:rPr>
@@ -809,7 +809,7 @@
             <w:rPr>
               <w:noProof/>
             </w:rPr>
-            <w:instrText xml:space="preserve"> PAGEREF _Toc232232291 \h </w:instrText>
+            <w:instrText xml:space="preserve"> PAGEREF _Toc232235407 \h </w:instrText>
           </w:r>
           <w:r>
             <w:rPr>
@@ -871,7 +871,7 @@
             <w:rPr>
               <w:noProof/>
             </w:rPr>
-            <w:instrText xml:space="preserve"> PAGEREF _Toc232232292 \h </w:instrText>
+            <w:instrText xml:space="preserve"> PAGEREF _Toc232235408 \h </w:instrText>
           </w:r>
           <w:r>
             <w:rPr>
@@ -889,6 +889,251 @@
               <w:noProof/>
             </w:rPr>
             <w:t>8</w:t>
+          </w:r>
+          <w:r>
+            <w:rPr>
+              <w:noProof/>
+            </w:rPr>
+            <w:fldChar w:fldCharType="end"/>
+          </w:r>
+        </w:p>
+        <w:p>
+          <w:pPr>
+            <w:pStyle w:val="TOC3"/>
+            <w:tabs>
+              <w:tab w:val="right" w:leader="dot" w:pos="8290"/>
+            </w:tabs>
+            <w:rPr>
+              <w:noProof/>
+              <w:sz w:val="24"/>
+              <w:szCs w:val="24"/>
+              <w:lang w:val="en-US" w:eastAsia="ja-JP"/>
+            </w:rPr>
+          </w:pPr>
+          <w:r>
+            <w:rPr>
+              <w:noProof/>
+            </w:rPr>
+            <w:t>3.3.1 Maximal Matching</w:t>
+          </w:r>
+          <w:r>
+            <w:rPr>
+              <w:noProof/>
+            </w:rPr>
+            <w:tab/>
+          </w:r>
+          <w:r>
+            <w:rPr>
+              <w:noProof/>
+            </w:rPr>
+            <w:fldChar w:fldCharType="begin"/>
+          </w:r>
+          <w:r>
+            <w:rPr>
+              <w:noProof/>
+            </w:rPr>
+            <w:instrText xml:space="preserve"> PAGEREF _Toc232235409 \h </w:instrText>
+          </w:r>
+          <w:r>
+            <w:rPr>
+              <w:noProof/>
+            </w:rPr>
+          </w:r>
+          <w:r>
+            <w:rPr>
+              <w:noProof/>
+            </w:rPr>
+            <w:fldChar w:fldCharType="separate"/>
+          </w:r>
+          <w:r>
+            <w:rPr>
+              <w:noProof/>
+            </w:rPr>
+            <w:t>9</w:t>
+          </w:r>
+          <w:r>
+            <w:rPr>
+              <w:noProof/>
+            </w:rPr>
+            <w:fldChar w:fldCharType="end"/>
+          </w:r>
+        </w:p>
+        <w:p>
+          <w:pPr>
+            <w:pStyle w:val="TOC3"/>
+            <w:tabs>
+              <w:tab w:val="right" w:leader="dot" w:pos="8290"/>
+            </w:tabs>
+            <w:rPr>
+              <w:noProof/>
+              <w:sz w:val="24"/>
+              <w:szCs w:val="24"/>
+              <w:lang w:val="en-US" w:eastAsia="ja-JP"/>
+            </w:rPr>
+          </w:pPr>
+          <w:r>
+            <w:rPr>
+              <w:noProof/>
+            </w:rPr>
+            <w:t>3.3.2 Hungarian</w:t>
+          </w:r>
+          <w:r>
+            <w:rPr>
+              <w:noProof/>
+            </w:rPr>
+            <w:tab/>
+          </w:r>
+          <w:r>
+            <w:rPr>
+              <w:noProof/>
+            </w:rPr>
+            <w:fldChar w:fldCharType="begin"/>
+          </w:r>
+          <w:r>
+            <w:rPr>
+              <w:noProof/>
+            </w:rPr>
+            <w:instrText xml:space="preserve"> PAGEREF _Toc232235410 \h </w:instrText>
+          </w:r>
+          <w:r>
+            <w:rPr>
+              <w:noProof/>
+            </w:rPr>
+          </w:r>
+          <w:r>
+            <w:rPr>
+              <w:noProof/>
+            </w:rPr>
+            <w:fldChar w:fldCharType="separate"/>
+          </w:r>
+          <w:r>
+            <w:rPr>
+              <w:noProof/>
+            </w:rPr>
+            <w:t>9</w:t>
+          </w:r>
+          <w:r>
+            <w:rPr>
+              <w:noProof/>
+            </w:rPr>
+            <w:fldChar w:fldCharType="end"/>
+          </w:r>
+        </w:p>
+        <w:p>
+          <w:pPr>
+            <w:pStyle w:val="TOC2"/>
+            <w:tabs>
+              <w:tab w:val="right" w:leader="dot" w:pos="8290"/>
+            </w:tabs>
+            <w:rPr>
+              <w:b w:val="0"/>
+              <w:noProof/>
+              <w:sz w:val="24"/>
+              <w:szCs w:val="24"/>
+              <w:lang w:val="en-US" w:eastAsia="ja-JP"/>
+            </w:rPr>
+          </w:pPr>
+          <w:r>
+            <w:rPr>
+              <w:noProof/>
+            </w:rPr>
+            <w:t>3.4 ALGORITMOS E ESTRUTURAS AUXILIARES</w:t>
+          </w:r>
+          <w:r>
+            <w:rPr>
+              <w:noProof/>
+            </w:rPr>
+            <w:tab/>
+          </w:r>
+          <w:r>
+            <w:rPr>
+              <w:noProof/>
+            </w:rPr>
+            <w:fldChar w:fldCharType="begin"/>
+          </w:r>
+          <w:r>
+            <w:rPr>
+              <w:noProof/>
+            </w:rPr>
+            <w:instrText xml:space="preserve"> PAGEREF _Toc232235411 \h </w:instrText>
+          </w:r>
+          <w:r>
+            <w:rPr>
+              <w:noProof/>
+            </w:rPr>
+          </w:r>
+          <w:r>
+            <w:rPr>
+              <w:noProof/>
+            </w:rPr>
+            <w:fldChar w:fldCharType="separate"/>
+          </w:r>
+          <w:r>
+            <w:rPr>
+              <w:noProof/>
+            </w:rPr>
+            <w:t>9</w:t>
+          </w:r>
+          <w:r>
+            <w:rPr>
+              <w:noProof/>
+            </w:rPr>
+            <w:fldChar w:fldCharType="end"/>
+          </w:r>
+        </w:p>
+        <w:p>
+          <w:pPr>
+            <w:pStyle w:val="TOC3"/>
+            <w:tabs>
+              <w:tab w:val="right" w:leader="dot" w:pos="8290"/>
+            </w:tabs>
+            <w:rPr>
+              <w:noProof/>
+              <w:sz w:val="24"/>
+              <w:szCs w:val="24"/>
+              <w:lang w:val="en-US" w:eastAsia="ja-JP"/>
+            </w:rPr>
+          </w:pPr>
+          <w:r>
+            <w:rPr>
+              <w:noProof/>
+            </w:rPr>
+            <w:t>3.4.1 Algoritmos de Ordenação</w:t>
+          </w:r>
+          <w:r>
+            <w:rPr>
+              <w:noProof/>
+            </w:rPr>
+            <w:tab/>
+          </w:r>
+          <w:r>
+            <w:rPr>
+              <w:noProof/>
+            </w:rPr>
+            <w:fldChar w:fldCharType="begin"/>
+          </w:r>
+          <w:r>
+            <w:rPr>
+              <w:noProof/>
+            </w:rPr>
+            <w:instrText xml:space="preserve"> PAGEREF _Toc232235412 \h </w:instrText>
+          </w:r>
+          <w:r>
+            <w:rPr>
+              <w:noProof/>
+            </w:rPr>
+          </w:r>
+          <w:r>
+            <w:rPr>
+              <w:noProof/>
+            </w:rPr>
+            <w:fldChar w:fldCharType="separate"/>
+          </w:r>
+          <w:r>
+            <w:rPr>
+              <w:noProof/>
+            </w:rPr>
+            <w:t>9</w:t>
           </w:r>
           <w:r>
             <w:rPr>
@@ -924,7 +1169,7 @@
       <w:pPr>
         <w:pStyle w:val="Heading1"/>
       </w:pPr>
-      <w:bookmarkStart w:id="0" w:name="_Toc232232284"/>
+      <w:bookmarkStart w:id="0" w:name="_Toc232235400"/>
       <w:r>
         <w:t>1 INTRODUÇÃO</w:t>
       </w:r>
@@ -997,7 +1242,7 @@
       <w:pPr>
         <w:pStyle w:val="Heading1"/>
       </w:pPr>
-      <w:bookmarkStart w:id="1" w:name="_Toc232232285"/>
+      <w:bookmarkStart w:id="1" w:name="_Toc232235401"/>
       <w:r>
         <w:t>2 EMPARELHAMENTO MÁXIMO</w:t>
       </w:r>
@@ -1072,7 +1317,7 @@
       <w:pPr>
         <w:pStyle w:val="Heading1"/>
       </w:pPr>
-      <w:bookmarkStart w:id="2" w:name="_Toc232232286"/>
+      <w:bookmarkStart w:id="2" w:name="_Toc232235402"/>
       <w:r>
         <w:t>3 IMPLEMENTAÇÃO</w:t>
       </w:r>
@@ -1159,7 +1404,7 @@
       <w:pPr>
         <w:pStyle w:val="Heading2"/>
       </w:pPr>
-      <w:bookmarkStart w:id="3" w:name="_Toc232232287"/>
+      <w:bookmarkStart w:id="3" w:name="_Toc232235403"/>
       <w:r>
         <w:t>3.1 AMBIENTE</w:t>
       </w:r>
@@ -1187,7 +1432,7 @@
       <w:pPr>
         <w:pStyle w:val="Heading2"/>
       </w:pPr>
-      <w:bookmarkStart w:id="4" w:name="_Toc232232288"/>
+      <w:bookmarkStart w:id="4" w:name="_Toc232235404"/>
       <w:r>
         <w:t>3.2 TIPOS ABSTRATOS DE DADOS</w:t>
       </w:r>
@@ -1238,7 +1483,7 @@
       <w:pPr>
         <w:pStyle w:val="Heading3"/>
       </w:pPr>
-      <w:bookmarkStart w:id="5" w:name="_Toc232232289"/>
+      <w:bookmarkStart w:id="5" w:name="_Toc232235405"/>
       <w:r>
         <w:t xml:space="preserve">3.1.1 </w:t>
       </w:r>
@@ -2487,7 +2732,7 @@
       <w:pPr>
         <w:pStyle w:val="Heading3"/>
       </w:pPr>
-      <w:bookmarkStart w:id="6" w:name="_Toc232232290"/>
+      <w:bookmarkStart w:id="6" w:name="_Toc232235406"/>
       <w:r>
         <w:t>3.1.2 Set</w:t>
       </w:r>
@@ -3307,7 +3552,7 @@
       <w:pPr>
         <w:pStyle w:val="Heading3"/>
       </w:pPr>
-      <w:bookmarkStart w:id="7" w:name="_Toc232232291"/>
+      <w:bookmarkStart w:id="7" w:name="_Toc232235407"/>
       <w:r>
         <w:t xml:space="preserve">3.1.3 </w:t>
       </w:r>
@@ -3923,7 +4168,7 @@
       <w:pPr>
         <w:pStyle w:val="Heading2"/>
       </w:pPr>
-      <w:bookmarkStart w:id="8" w:name="_Toc232232292"/>
+      <w:bookmarkStart w:id="8" w:name="_Toc232235408"/>
       <w:r>
         <w:t>3.3 ALGORITMOS</w:t>
       </w:r>
@@ -3932,9 +4177,241 @@
         <w:t xml:space="preserve"> </w:t>
       </w:r>
     </w:p>
-    <w:p>
-      <w:bookmarkStart w:id="9" w:name="_GoBack"/>
+    <w:p/>
+    <w:p>
+      <w:r>
+        <w:t>Os algoritmos do problema de emparelhamento máximo foram implementado em arquivos separados, a fim de separar as responsabilidades do código fonte. Suas implementações foram agrupadas em um programa principal com intuito de permitir a execução de todos.</w:t>
+      </w:r>
+    </w:p>
+    <w:p/>
+    <w:p>
+      <w:pPr>
+        <w:pStyle w:val="Heading3"/>
+      </w:pPr>
+      <w:bookmarkStart w:id="9" w:name="_Toc232235409"/>
+      <w:r>
+        <w:t xml:space="preserve">3.3.1 Maximal </w:t>
+      </w:r>
+      <w:proofErr w:type="spellStart"/>
+      <w:r>
+        <w:t>Matching</w:t>
+      </w:r>
       <w:bookmarkEnd w:id="9"/>
+      <w:proofErr w:type="spellEnd"/>
+    </w:p>
+    <w:p/>
+    <w:p>
+      <w:pPr>
+        <w:jc w:val="both"/>
+      </w:pPr>
+      <w:r>
+        <w:t xml:space="preserve">Este algoritmo foi implementado com base em nosso entendimento do problema, sem utilizar qualquer ideia contida em artigos relevantes sobre o problema. Este método nem sempre consegue determinar um emparelhamento </w:t>
+      </w:r>
+      <w:r>
+        <w:t xml:space="preserve">máximo e/ou </w:t>
+      </w:r>
+      <w:r>
+        <w:t xml:space="preserve">perfeito, mas se mostrou eficiente em </w:t>
+      </w:r>
+      <w:r>
+        <w:t>achar emparelhamentos maximal. O resultado foi satisfatório considerando a complexidade do procedimento, que é feito em O(nˆ2).</w:t>
+      </w:r>
+    </w:p>
+    <w:p>
+      <w:pPr>
+        <w:jc w:val="both"/>
+      </w:pPr>
+      <w:r>
+        <w:tab/>
+        <w:t>A execução do algoritmo é feita a partir de um dado grafo G = (V, E), representado por uma matriz de adjacência. Embora consideramos que o grafo G não possui laços, o método faz um tratamento da estrutura a fim de remover os possíveis laços e garantir a execução correta do algoritmo, independente da consistência do grafo de entrada.</w:t>
+      </w:r>
+    </w:p>
+    <w:p>
+      <w:pPr>
+        <w:jc w:val="both"/>
+      </w:pPr>
+      <w:r>
+        <w:tab/>
+        <w:t xml:space="preserve">A estratégia de busca pela solução é baseada em um conjunto de vértices em ordem crescente de grau. A execução inicia em um laço invariante  de </w:t>
+      </w:r>
+      <w:r>
+        <w:rPr>
+          <w:i/>
+        </w:rPr>
+        <w:t xml:space="preserve">n </w:t>
+      </w:r>
+      <w:r>
+        <w:t xml:space="preserve">repetições, tomando </w:t>
+      </w:r>
+      <w:r>
+        <w:rPr>
+          <w:i/>
+        </w:rPr>
+        <w:t xml:space="preserve">n </w:t>
+      </w:r>
+      <w:r>
+        <w:t xml:space="preserve">como o número de vértices do grafo. A partir da lista de vértices ordenada denominada </w:t>
+      </w:r>
+      <w:r>
+        <w:rPr>
+          <w:i/>
+        </w:rPr>
+        <w:t>v</w:t>
+      </w:r>
+      <w:r>
+        <w:t>, iniciamos o emparelhamento pelo vértice de menor grau</w:t>
+      </w:r>
+      <w:r>
+        <w:t xml:space="preserve"> </w:t>
+      </w:r>
+      <w:r>
+        <w:rPr>
+          <w:i/>
+        </w:rPr>
+        <w:t>v1</w:t>
+      </w:r>
+      <w:r>
+        <w:t xml:space="preserve">. Se este vértice não for saturado, realizamos uma busca de seus vértices adjacentes em O(n) e pegamos a primeira adjacência não-saturada </w:t>
+      </w:r>
+      <w:r>
+        <w:rPr>
+          <w:i/>
+        </w:rPr>
+        <w:t>v2</w:t>
+      </w:r>
+      <w:r>
+        <w:t xml:space="preserve"> </w:t>
+      </w:r>
+      <w:r>
+        <w:t xml:space="preserve">e </w:t>
+      </w:r>
+      <w:r>
+        <w:t xml:space="preserve">inserimos esta aresta no </w:t>
+      </w:r>
+      <w:proofErr w:type="spellStart"/>
+      <w:r>
+        <w:rPr>
+          <w:i/>
+        </w:rPr>
+        <w:t>Graph</w:t>
+      </w:r>
+      <w:proofErr w:type="spellEnd"/>
+      <w:r>
+        <w:rPr>
+          <w:i/>
+        </w:rPr>
+        <w:t xml:space="preserve"> </w:t>
+      </w:r>
+      <w:r>
+        <w:t xml:space="preserve">de solução. Em seguida, marcamos ambos os vértices como saturados e removemos todas as adjacências de v1 e v2 do </w:t>
+      </w:r>
+      <w:proofErr w:type="spellStart"/>
+      <w:r>
+        <w:rPr>
+          <w:i/>
+        </w:rPr>
+        <w:t>Graph</w:t>
+      </w:r>
+      <w:proofErr w:type="spellEnd"/>
+      <w:r>
+        <w:rPr>
+          <w:i/>
+        </w:rPr>
+        <w:t>.</w:t>
+      </w:r>
+    </w:p>
+    <w:p>
+      <w:pPr>
+        <w:jc w:val="both"/>
+      </w:pPr>
+      <w:r>
+        <w:tab/>
+        <w:t xml:space="preserve">A execução continua até que o último vértice do conjunto </w:t>
+      </w:r>
+      <w:r>
+        <w:rPr>
+          <w:i/>
+        </w:rPr>
+        <w:t>v</w:t>
+      </w:r>
+      <w:r>
+        <w:rPr>
+          <w:i/>
+        </w:rPr>
+        <w:t xml:space="preserve"> </w:t>
+      </w:r>
+      <w:r>
+        <w:t>de vértices ordenados seja analisado. Após o fim do laço invariante, retornamos a matriz de adjacência do emparelhamento.</w:t>
+      </w:r>
+    </w:p>
+    <w:p>
+      <w:pPr>
+        <w:jc w:val="both"/>
+      </w:pPr>
+      <w:r>
+        <w:tab/>
+        <w:t>Esta solução retorna um emparelhamento maximal, que por ventura pode vir a ser um emparelhamento máximo ou perfeito. Conseguimos identificar se o emparelhamento é perfeito, mas no entanto não conseguimos garantir a melhor solução.</w:t>
+      </w:r>
+    </w:p>
+    <w:p>
+      <w:pPr>
+        <w:jc w:val="both"/>
+      </w:pPr>
+    </w:p>
+    <w:p>
+      <w:pPr>
+        <w:pStyle w:val="Heading3"/>
+      </w:pPr>
+      <w:bookmarkStart w:id="10" w:name="_Toc232235410"/>
+      <w:r>
+        <w:t xml:space="preserve">3.3.2 </w:t>
+      </w:r>
+      <w:proofErr w:type="spellStart"/>
+      <w:r>
+        <w:t>Hungarian</w:t>
+      </w:r>
+      <w:bookmarkEnd w:id="10"/>
+      <w:proofErr w:type="spellEnd"/>
+    </w:p>
+    <w:p/>
+    <w:p>
+      <w:pPr>
+        <w:pStyle w:val="Heading2"/>
+      </w:pPr>
+      <w:bookmarkStart w:id="11" w:name="_Toc232235411"/>
+      <w:r>
+        <w:t>3.4 ALGORITMOS E ESTRUTURAS AUXILIARES</w:t>
+      </w:r>
+      <w:bookmarkEnd w:id="11"/>
+    </w:p>
+    <w:p/>
+    <w:p>
+      <w:pPr>
+        <w:jc w:val="both"/>
+      </w:pPr>
+      <w:r>
+        <w:t xml:space="preserve">Para resolver alguns </w:t>
+      </w:r>
+      <w:r>
+        <w:t>problemas referentes a implementação dos algoritmos de emparelhamento máximo e das estruturas que apoiaram o desenvolvimento, foi necessário a codificação alguns algoritmos conhecidos de ordenação e de estruturas de pilhas.</w:t>
+      </w:r>
+    </w:p>
+    <w:p>
+      <w:pPr>
+        <w:jc w:val="both"/>
+      </w:pPr>
+    </w:p>
+    <w:p>
+      <w:pPr>
+        <w:pStyle w:val="Heading3"/>
+      </w:pPr>
+      <w:bookmarkStart w:id="12" w:name="_Toc232235412"/>
+      <w:r>
+        <w:t>3.4.1 Algoritmos de Ordenação</w:t>
+      </w:r>
+      <w:bookmarkStart w:id="13" w:name="_GoBack"/>
+      <w:bookmarkEnd w:id="12"/>
+      <w:bookmarkEnd w:id="13"/>
     </w:p>
     <w:sectPr>
       <w:headerReference w:type="default" r:id="rId9"/>
@@ -6621,7 +7098,7 @@
 </file>
 
 <file path=customXml/itemProps1.xml><?xml version="1.0" encoding="utf-8"?>
-<ds:datastoreItem xmlns:ds="http://schemas.openxmlformats.org/officeDocument/2006/customXml" ds:itemID="{DDBB4C76-3A1D-8E4E-998F-6E3C17AF7330}">
+<ds:datastoreItem xmlns:ds="http://schemas.openxmlformats.org/officeDocument/2006/customXml" ds:itemID="{54F4A690-6CFF-754C-AE1A-2BCC3E6965F2}">
   <ds:schemaRefs>
     <ds:schemaRef ds:uri="http://schemas.openxmlformats.org/officeDocument/2006/bibliography"/>
   </ds:schemaRefs>

</xml_diff>